<commit_message>
Update AMI id and instructions for Cohort 8
</commit_message>
<xml_diff>
--- a/capstone/Capstone.docx
+++ b/capstone/Capstone.docx
@@ -1284,11 +1284,7 @@
       </w:pPr>
       <w:r>
         <w:rPr/>
-        <w:t>If you use Pull Requests, r</w:t>
-      </w:r>
-      <w:r>
-        <w:rPr/>
-        <w:t>eviewers should be your teammate and jrrickerson@redrivetstudios.com. You only need approval from a team member to merge to master though.</w:t>
+        <w:t>If you use Pull Requests, reviewers should be your teammate and jrrickerson@redrivetstudios.com. You only need approval from a team member to merge to master though.</w:t>
       </w:r>
     </w:p>
     <w:p>
@@ -1394,15 +1390,7 @@
       </w:pPr>
       <w:r>
         <w:rPr/>
-        <w:t xml:space="preserve">Do not store passwords </w:t>
-      </w:r>
-      <w:r>
-        <w:rPr/>
-        <w:t xml:space="preserve">or API keys </w:t>
-      </w:r>
-      <w:r>
-        <w:rPr/>
-        <w:t>in code</w:t>
+        <w:t>Do not store passwords or API keys in code</w:t>
       </w:r>
     </w:p>
     <w:p>
@@ -1417,7 +1405,15 @@
       </w:pPr>
       <w:r>
         <w:rPr/>
-        <w:t>Please tag all resources to make them easier to locate and clean up after the course (“course=IEA”, “cohort=7”)</w:t>
+        <w:t>Please tag all resources to make them easier to locate and clean up after the course (“course=IEA”, “cohort=</w:t>
+      </w:r>
+      <w:r>
+        <w:rPr/>
+        <w:t>8</w:t>
+      </w:r>
+      <w:r>
+        <w:rPr/>
+        <w:t>”)</w:t>
       </w:r>
     </w:p>
     <w:p>
@@ -2026,7 +2022,7 @@
       </w:pPr>
       <w:r>
         <w:rPr/>
-        <w:t>AMI: Ubuntu Server 18.04 LTS (HVM), SSD Volume Type - ami-02e76b5bbb8c0ea54 (64-bit x86)</w:t>
+        <w:t>AMI: Ubuntu Server 18.04 LTS (HVM), SSD Volume Type - ami-0b4577d77dac11b84 (64-bit x86)</w:t>
       </w:r>
     </w:p>
     <w:p>
@@ -2143,7 +2139,7 @@
       </w:pPr>
       <w:r>
         <w:rPr/>
-        <w:t>AMI: Ubuntu Server 18.04 LTS (HVM), SSD Volume Type - ami-02e76b5bbb8c0ea54 (64-bit x86)</w:t>
+        <w:t>AMI: Ubuntu Server 18.04 LTS (HVM), SSD Volume Type - ami-0b4577d77dac11b84  (64-bit x86)</w:t>
       </w:r>
     </w:p>
     <w:p>
@@ -2242,7 +2238,7 @@
       </w:pPr>
       <w:r>
         <w:rPr/>
-        <w:t>AMI: Ubuntu Server 18.04 LTS (HVM), SSD Volume Type - ami-02e76b5bbb8c0ea54 (64-bit x86)</w:t>
+        <w:t>AMI: Ubuntu Server 18.04 LTS (HVM), SSD Volume Type - ami-0b4577d77dac11b84 (64-bit x86)</w:t>
       </w:r>
     </w:p>
     <w:p>
@@ -2278,14 +2274,12 @@
         <w:rPr/>
         <w:t xml:space="preserve">NOTE:  The AMI ids specified above are specific to the us-east-2 region.  You may need a different id if you use a different region or different version of Ubuntu.  See also: </w:t>
       </w:r>
-      <w:hyperlink r:id="rId5">
-        <w:r>
-          <w:rPr>
-            <w:rStyle w:val="InternetLink"/>
-          </w:rPr>
-          <w:t>https://cloud-images.ubuntu.com/locator/ec2/</w:t>
-        </w:r>
-      </w:hyperlink>
+      <w:r>
+        <w:rPr>
+          <w:rStyle w:val="InternetLink"/>
+        </w:rPr>
+        <w:t>https://cloud-images.ubuntu.com/locator/ec2/</w:t>
+      </w:r>
     </w:p>
     <w:p>
       <w:pPr>
@@ -2338,15 +2332,7 @@
       </w:r>
       <w:r>
         <w:rPr/>
-        <w:t xml:space="preserve"> playbook and add the hosts file on your AWS Workstation (as we did in the previous labs) to install docker </w:t>
-      </w:r>
-      <w:r>
-        <w:rPr/>
-        <w:t xml:space="preserve">and docker-compose </w:t>
-      </w:r>
-      <w:r>
-        <w:rPr/>
-        <w:t>on each EC2 created above.</w:t>
+        <w:t xml:space="preserve"> playbook and add the hosts file on your AWS Workstation (as we did in the previous labs) to install docker and docker-compose on each EC2 created above.</w:t>
       </w:r>
     </w:p>
     <w:p>
@@ -2574,7 +2560,7 @@
         <w:rPr/>
         <w:t xml:space="preserve">a) Bamboo can easily be run via docker using the </w:t>
       </w:r>
-      <w:hyperlink r:id="rId6">
+      <w:hyperlink r:id="rId4">
         <w:r>
           <w:rPr>
             <w:rStyle w:val="InternetLink"/>
@@ -2586,11 +2572,7 @@
       </w:hyperlink>
       <w:r>
         <w:rPr/>
-        <w:t xml:space="preserve"> created for the capstone.  </w:t>
-      </w:r>
-      <w:r>
-        <w:rPr/>
-        <w:t xml:space="preserve">You may use the following commands, or create an appropriate docker-compose file to </w:t>
+        <w:t xml:space="preserve"> created for the capstone.  You may use the following commands, or create an appropriate docker-compose file to </w:t>
       </w:r>
       <w:r>
         <w:rPr>
@@ -2727,15 +2709,7 @@
       </w:pPr>
       <w:r>
         <w:rPr/>
-        <w:t xml:space="preserve">i) Use or create an Atlassian account to get a </w:t>
-      </w:r>
-      <w:r>
-        <w:rPr/>
-        <w:t xml:space="preserve">trial </w:t>
-      </w:r>
-      <w:r>
-        <w:rPr/>
-        <w:t>license for bamboo</w:t>
+        <w:t>i) Use or create an Atlassian account to get a trial license for bamboo</w:t>
       </w:r>
     </w:p>
     <w:p>
@@ -3422,19 +3396,7 @@
       </w:r>
       <w:r>
         <w:rPr/>
-        <w:t xml:space="preserve"> freely available REST API Authentication plugin within </w:t>
-      </w:r>
-      <w:r>
-        <w:rPr/>
-        <w:t>W</w:t>
-      </w:r>
-      <w:r>
-        <w:rPr/>
-        <w:t xml:space="preserve">ordpress </w:t>
-      </w:r>
-      <w:r>
-        <w:rPr/>
-        <w:t>(NOTE: Avoid the “miniOrange” plugin, as it requires license fees)</w:t>
+        <w:t xml:space="preserve"> freely available REST API Authentication plugin within Wordpress (NOTE: Avoid the “miniOrange” plugin, as it requires license fees)</w:t>
       </w:r>
     </w:p>
     <w:p>
@@ -3458,15 +3420,7 @@
         <w:rPr/>
         <w:tab/>
         <w:tab/>
-        <w:t xml:space="preserve">ii) Activate / </w:t>
-      </w:r>
-      <w:r>
-        <w:rPr/>
-        <w:t xml:space="preserve">Configure </w:t>
-      </w:r>
-      <w:r>
-        <w:rPr/>
-        <w:t>the plugin</w:t>
+        <w:t>ii) Activate / Configure the plugin</w:t>
       </w:r>
     </w:p>
     <w:p>
@@ -3529,10 +3483,9 @@
         <w:rPr/>
         <w:t>provided by Wordpress (</w:t>
       </w:r>
-      <w:hyperlink r:id="rId7">
+      <w:hyperlink r:id="rId5">
         <w:r>
           <w:rPr>
-            <w:rStyle w:val="ListLabel118"/>
             <w:color w:val="1155CC"/>
             <w:u w:val="single"/>
           </w:rPr>
@@ -3705,13 +3658,7 @@
         <w:rPr>
           <w:u w:val="none"/>
         </w:rPr>
-        <w:t xml:space="preserve">  </w:t>
-      </w:r>
-      <w:r>
-        <w:rPr>
-          <w:u w:val="none"/>
-        </w:rPr>
-        <w:t>See “CLI Detailed Requirements” below.</w:t>
+        <w:t xml:space="preserve">  See “CLI Detailed Requirements” below.</w:t>
       </w:r>
     </w:p>
     <w:p>
@@ -3801,10 +3748,9 @@
         <w:tab/>
         <w:t>Extra credit - code coverage:</w:t>
       </w:r>
-      <w:hyperlink r:id="rId8">
+      <w:hyperlink r:id="rId6">
         <w:r>
           <w:rPr>
-            <w:rStyle w:val="ListLabel118"/>
             <w:color w:val="1155CC"/>
             <w:u w:val="single"/>
           </w:rPr>
@@ -3833,11 +3779,7 @@
         <w:rPr/>
         <w:tab/>
         <w:tab/>
-        <w:t xml:space="preserve">iv)  [Plan Stage] Build container </w:t>
-      </w:r>
-      <w:r>
-        <w:rPr/>
-        <w:t>image</w:t>
+        <w:t>iv)  [Plan Stage] Build container image</w:t>
       </w:r>
     </w:p>
     <w:p>
@@ -3889,11 +3831,7 @@
         <w:rPr/>
         <w:tab/>
         <w:tab/>
-        <w:t xml:space="preserve">vii)  [Plan Stage] Push image </w:t>
-      </w:r>
-      <w:r>
-        <w:rPr/>
-        <w:t xml:space="preserve">to </w:t>
+        <w:t xml:space="preserve">vii)  [Plan Stage] Push image to </w:t>
       </w:r>
       <w:r>
         <w:rPr>
@@ -3941,23 +3879,30 @@
         <w:rPr/>
         <w:tab/>
         <w:tab/>
-        <w:t xml:space="preserve">The health of the system should be monitored, this can be done with </w:t>
-      </w:r>
-      <w:r>
-        <w:rPr/>
-        <w:t>S</w:t>
-      </w:r>
-      <w:r>
-        <w:rPr/>
-        <w:t xml:space="preserve">plunk </w:t>
-      </w:r>
-      <w:r>
-        <w:rPr/>
-        <w:t xml:space="preserve">Data Center, Splunk Cloud, </w:t>
-      </w:r>
-      <w:r>
-        <w:rPr/>
-        <w:t>and/or AppDynamics.</w:t>
+        <w:t xml:space="preserve">The health of the system should be monitored, this can be done with Splunk </w:t>
+      </w:r>
+      <w:r>
+        <w:rPr>
+          <w:rFonts w:eastAsia="Arial" w:cs="Arial"/>
+          <w:color w:val="auto"/>
+          <w:kern w:val="0"/>
+          <w:sz w:val="22"/>
+          <w:szCs w:val="22"/>
+          <w:lang w:val="en" w:eastAsia="zh-CN" w:bidi="hi-IN"/>
+        </w:rPr>
+        <w:t>Enterprise</w:t>
+      </w:r>
+      <w:r>
+        <w:rPr/>
+        <w:t xml:space="preserve"> </w:t>
+      </w:r>
+      <w:r>
+        <w:rPr/>
+        <w:t xml:space="preserve">or </w:t>
+      </w:r>
+      <w:r>
+        <w:rPr/>
+        <w:t>Splunk Cloud.</w:t>
       </w:r>
     </w:p>
     <w:p>
@@ -3981,15 +3926,7 @@
       </w:pPr>
       <w:r>
         <w:rPr/>
-        <w:t xml:space="preserve">Create </w:t>
-      </w:r>
-      <w:r>
-        <w:rPr/>
-        <w:t xml:space="preserve">a </w:t>
-      </w:r>
-      <w:r>
-        <w:rPr/>
-        <w:t>simple dashboard monitoring the infrastructure health and application performance.</w:t>
+        <w:t>Create a simple dashboard monitoring the infrastructure health and application performance.</w:t>
       </w:r>
     </w:p>
     <w:p>
@@ -4130,7 +4067,15 @@
       </w:pPr>
       <w:r>
         <w:rPr/>
-        <w:t>python3 pyblog.py upload -f &lt;filename | -&gt;</w:t>
+        <w:t xml:space="preserve">python3 pyblog.py upload -f &lt;filename </w:t>
+      </w:r>
+      <w:r>
+        <w:rPr/>
+        <w:t>or</w:t>
+      </w:r>
+      <w:r>
+        <w:rPr/>
+        <w:t xml:space="preserve"> - &gt;</w:t>
       </w:r>
     </w:p>
     <w:p>
@@ -4175,15 +4120,7 @@
       <w:r>
         <w:rPr/>
         <w:tab/>
-        <w:t xml:space="preserve">- </w:t>
-      </w:r>
-      <w:r>
-        <w:rPr/>
-        <w:t xml:space="preserve">NOTE: The literal character </w:t>
-      </w:r>
-      <w:r>
-        <w:rPr/>
-        <w:t>'-' as the filename signifies reading file contents from stdin instead of opening a file</w:t>
+        <w:t>- NOTE: The literal character '-' as the filename signifies reading file contents from stdin instead of opening a file</w:t>
       </w:r>
     </w:p>
     <w:p>
@@ -4573,8 +4510,8 @@
       </w:tblPr>
       <w:tblGrid>
         <w:gridCol w:w="1796"/>
-        <w:gridCol w:w="3779"/>
-        <w:gridCol w:w="3785"/>
+        <w:gridCol w:w="3778"/>
+        <w:gridCol w:w="3786"/>
       </w:tblGrid>
       <w:tr>
         <w:trPr/>
@@ -4614,7 +4551,7 @@
         </w:tc>
         <w:tc>
           <w:tcPr>
-            <w:tcW w:w="3779" w:type="dxa"/>
+            <w:tcW w:w="3778" w:type="dxa"/>
             <w:tcBorders>
               <w:top w:val="single" w:sz="8" w:space="0" w:color="000000"/>
               <w:left w:val="single" w:sz="8" w:space="0" w:color="000000"/>
@@ -4648,7 +4585,7 @@
         </w:tc>
         <w:tc>
           <w:tcPr>
-            <w:tcW w:w="3785" w:type="dxa"/>
+            <w:tcW w:w="3786" w:type="dxa"/>
             <w:tcBorders>
               <w:top w:val="single" w:sz="8" w:space="0" w:color="000000"/>
               <w:left w:val="single" w:sz="8" w:space="0" w:color="000000"/>
@@ -4719,7 +4656,7 @@
         </w:tc>
         <w:tc>
           <w:tcPr>
-            <w:tcW w:w="3779" w:type="dxa"/>
+            <w:tcW w:w="3778" w:type="dxa"/>
             <w:tcBorders>
               <w:top w:val="single" w:sz="8" w:space="0" w:color="000000"/>
               <w:left w:val="single" w:sz="8" w:space="0" w:color="000000"/>
@@ -4752,7 +4689,7 @@
         </w:tc>
         <w:tc>
           <w:tcPr>
-            <w:tcW w:w="3785" w:type="dxa"/>
+            <w:tcW w:w="3786" w:type="dxa"/>
             <w:tcBorders>
               <w:top w:val="single" w:sz="8" w:space="0" w:color="000000"/>
               <w:left w:val="single" w:sz="8" w:space="0" w:color="000000"/>
@@ -4865,7 +4802,7 @@
         </w:tc>
         <w:tc>
           <w:tcPr>
-            <w:tcW w:w="3779" w:type="dxa"/>
+            <w:tcW w:w="3778" w:type="dxa"/>
             <w:tcBorders>
               <w:top w:val="single" w:sz="8" w:space="0" w:color="000000"/>
               <w:left w:val="single" w:sz="8" w:space="0" w:color="000000"/>
@@ -4894,7 +4831,7 @@
         </w:tc>
         <w:tc>
           <w:tcPr>
-            <w:tcW w:w="3785" w:type="dxa"/>
+            <w:tcW w:w="3786" w:type="dxa"/>
             <w:tcBorders>
               <w:top w:val="single" w:sz="8" w:space="0" w:color="000000"/>
               <w:left w:val="single" w:sz="8" w:space="0" w:color="000000"/>
@@ -4943,7 +4880,9 @@
               </w:rPr>
             </w:pPr>
             <w:r>
-              <w:rPr/>
+              <w:rPr>
+                <w:u w:val="none"/>
+              </w:rPr>
             </w:r>
           </w:p>
         </w:tc>
@@ -4986,7 +4925,7 @@
         </w:tc>
         <w:tc>
           <w:tcPr>
-            <w:tcW w:w="3779" w:type="dxa"/>
+            <w:tcW w:w="3778" w:type="dxa"/>
             <w:tcBorders>
               <w:top w:val="single" w:sz="8" w:space="0" w:color="000000"/>
               <w:left w:val="single" w:sz="8" w:space="0" w:color="000000"/>
@@ -5081,7 +5020,7 @@
         </w:tc>
         <w:tc>
           <w:tcPr>
-            <w:tcW w:w="3785" w:type="dxa"/>
+            <w:tcW w:w="3786" w:type="dxa"/>
             <w:tcBorders>
               <w:top w:val="single" w:sz="8" w:space="0" w:color="000000"/>
               <w:left w:val="single" w:sz="8" w:space="0" w:color="000000"/>
@@ -5204,7 +5143,7 @@
         </w:tc>
         <w:tc>
           <w:tcPr>
-            <w:tcW w:w="3779" w:type="dxa"/>
+            <w:tcW w:w="3778" w:type="dxa"/>
             <w:tcBorders>
               <w:top w:val="single" w:sz="8" w:space="0" w:color="000000"/>
               <w:left w:val="single" w:sz="8" w:space="0" w:color="000000"/>
@@ -5260,7 +5199,7 @@
         </w:tc>
         <w:tc>
           <w:tcPr>
-            <w:tcW w:w="3785" w:type="dxa"/>
+            <w:tcW w:w="3786" w:type="dxa"/>
             <w:tcBorders>
               <w:top w:val="single" w:sz="8" w:space="0" w:color="000000"/>
               <w:left w:val="single" w:sz="8" w:space="0" w:color="000000"/>
@@ -5358,7 +5297,7 @@
         </w:tc>
         <w:tc>
           <w:tcPr>
-            <w:tcW w:w="3779" w:type="dxa"/>
+            <w:tcW w:w="3778" w:type="dxa"/>
             <w:tcBorders>
               <w:top w:val="single" w:sz="8" w:space="0" w:color="000000"/>
               <w:left w:val="single" w:sz="8" w:space="0" w:color="000000"/>
@@ -5416,7 +5355,7 @@
         </w:tc>
         <w:tc>
           <w:tcPr>
-            <w:tcW w:w="3785" w:type="dxa"/>
+            <w:tcW w:w="3786" w:type="dxa"/>
             <w:tcBorders>
               <w:top w:val="single" w:sz="8" w:space="0" w:color="000000"/>
               <w:left w:val="single" w:sz="8" w:space="0" w:color="000000"/>
@@ -5486,7 +5425,7 @@
         </w:tc>
         <w:tc>
           <w:tcPr>
-            <w:tcW w:w="3779" w:type="dxa"/>
+            <w:tcW w:w="3778" w:type="dxa"/>
             <w:tcBorders>
               <w:top w:val="single" w:sz="8" w:space="0" w:color="000000"/>
               <w:left w:val="single" w:sz="8" w:space="0" w:color="000000"/>
@@ -5544,7 +5483,7 @@
         </w:tc>
         <w:tc>
           <w:tcPr>
-            <w:tcW w:w="3785" w:type="dxa"/>
+            <w:tcW w:w="3786" w:type="dxa"/>
             <w:tcBorders>
               <w:top w:val="single" w:sz="8" w:space="0" w:color="000000"/>
               <w:left w:val="single" w:sz="8" w:space="0" w:color="000000"/>
@@ -5649,7 +5588,7 @@
         </w:tc>
         <w:tc>
           <w:tcPr>
-            <w:tcW w:w="3779" w:type="dxa"/>
+            <w:tcW w:w="3778" w:type="dxa"/>
             <w:tcBorders>
               <w:top w:val="single" w:sz="8" w:space="0" w:color="000000"/>
               <w:left w:val="single" w:sz="8" w:space="0" w:color="000000"/>
@@ -5682,7 +5621,7 @@
         </w:tc>
         <w:tc>
           <w:tcPr>
-            <w:tcW w:w="3785" w:type="dxa"/>
+            <w:tcW w:w="3786" w:type="dxa"/>
             <w:tcBorders>
               <w:top w:val="single" w:sz="8" w:space="0" w:color="000000"/>
               <w:left w:val="single" w:sz="8" w:space="0" w:color="000000"/>
@@ -5723,8 +5662,8 @@
       </w:r>
     </w:p>
     <w:sectPr>
-      <w:headerReference w:type="default" r:id="rId9"/>
-      <w:footerReference w:type="default" r:id="rId10"/>
+      <w:headerReference w:type="default" r:id="rId7"/>
+      <w:footerReference w:type="default" r:id="rId8"/>
       <w:type w:val="nextPage"/>
       <w:pgSz w:w="12240" w:h="15840"/>
       <w:pgMar w:left="1440" w:right="1440" w:header="720" w:top="1440" w:footer="720" w:bottom="1440" w:gutter="0"/>
@@ -5839,14 +5778,7 @@
         <w:sz w:val="48"/>
         <w:szCs w:val="48"/>
       </w:rPr>
-      <w:t xml:space="preserve">EA </w:t>
-    </w:r>
-    <w:r>
-      <w:rPr>
-        <w:sz w:val="48"/>
-        <w:szCs w:val="48"/>
-      </w:rPr>
-      <w:t>Capstone Project</w:t>
+      <w:t>EA Capstone Project</w:t>
     </w:r>
   </w:p>
 </w:hdr>
@@ -7820,6 +7752,7 @@
     <w:qFormat/>
     <w:pPr>
       <w:widowControl w:val="false"/>
+      <w:suppressAutoHyphens w:val="true"/>
       <w:bidi w:val="0"/>
       <w:spacing w:lineRule="auto" w:line="276" w:before="0" w:after="0"/>
       <w:jc w:val="left"/>
@@ -7841,6 +7774,7 @@
       <w:keepNext w:val="true"/>
       <w:keepLines/>
       <w:widowControl w:val="false"/>
+      <w:suppressAutoHyphens w:val="true"/>
       <w:bidi w:val="0"/>
       <w:spacing w:lineRule="auto" w:line="240" w:before="400" w:after="120"/>
       <w:jc w:val="left"/>
@@ -7862,6 +7796,7 @@
       <w:keepNext w:val="true"/>
       <w:keepLines/>
       <w:widowControl w:val="false"/>
+      <w:suppressAutoHyphens w:val="true"/>
       <w:bidi w:val="0"/>
       <w:spacing w:lineRule="auto" w:line="240" w:before="360" w:after="120"/>
       <w:jc w:val="left"/>
@@ -7884,6 +7819,7 @@
       <w:keepNext w:val="true"/>
       <w:keepLines/>
       <w:widowControl w:val="false"/>
+      <w:suppressAutoHyphens w:val="true"/>
       <w:bidi w:val="0"/>
       <w:spacing w:lineRule="auto" w:line="240" w:before="320" w:after="80"/>
       <w:jc w:val="left"/>
@@ -7906,6 +7842,7 @@
       <w:keepNext w:val="true"/>
       <w:keepLines/>
       <w:widowControl w:val="false"/>
+      <w:suppressAutoHyphens w:val="true"/>
       <w:bidi w:val="0"/>
       <w:spacing w:lineRule="auto" w:line="240" w:before="280" w:after="80"/>
       <w:jc w:val="left"/>
@@ -7927,6 +7864,7 @@
       <w:keepNext w:val="true"/>
       <w:keepLines/>
       <w:widowControl w:val="false"/>
+      <w:suppressAutoHyphens w:val="true"/>
       <w:bidi w:val="0"/>
       <w:spacing w:lineRule="auto" w:line="240" w:before="240" w:after="80"/>
       <w:jc w:val="left"/>
@@ -7948,6 +7886,7 @@
       <w:keepNext w:val="true"/>
       <w:keepLines/>
       <w:widowControl w:val="false"/>
+      <w:suppressAutoHyphens w:val="true"/>
       <w:bidi w:val="0"/>
       <w:spacing w:lineRule="auto" w:line="240" w:before="240" w:after="80"/>
       <w:jc w:val="left"/>
@@ -8038,6 +7977,7 @@
     <w:qFormat/>
     <w:pPr>
       <w:widowControl/>
+      <w:suppressAutoHyphens w:val="true"/>
       <w:bidi w:val="0"/>
       <w:spacing w:before="0" w:after="0"/>
       <w:jc w:val="left"/>

</xml_diff>